<commit_message>
account creation from mobile ok!!
</commit_message>
<xml_diff>
--- a/Documents/theme/webographie.docx
+++ b/Documents/theme/webographie.docx
@@ -756,124 +756,295 @@
         </w:rPr>
         <w:t xml:space="preserve"> le 06-11-2019.</w:t>
       </w:r>
+    </w:p>
+    <w:p/>
+    <w:p>
+      <w:pPr>
+        <w:rPr>
+          <w:rFonts w:hint="default"/>
+          <w:lang w:val="fr"/>
+        </w:rPr>
+      </w:pPr>
+      <w:r>
+        <w:t>[S</w:t>
+      </w:r>
+      <w:r>
+        <w:rPr>
+          <w:lang w:val="fr-FR"/>
+        </w:rPr>
+        <w:t>15</w:t>
+      </w:r>
+      <w:r>
+        <w:t>]</w:t>
+      </w:r>
+      <w:r>
+        <w:rPr>
+          <w:rFonts w:hint="default"/>
+          <w:lang w:val="fr"/>
+        </w:rPr>
+        <w:t xml:space="preserve"> </w:t>
+      </w:r>
+      <w:r>
+        <w:rPr>
+          <w:rFonts w:hint="default"/>
+          <w:lang w:val="fr"/>
+        </w:rPr>
+        <w:fldChar w:fldCharType="begin"/>
+      </w:r>
+      <w:r>
+        <w:rPr>
+          <w:rFonts w:hint="default"/>
+          <w:lang w:val="fr"/>
+        </w:rPr>
+        <w:instrText xml:space="preserve"> HYPERLINK "http://turing.cs.pub.ro/auf2/html/chapters/chapter3/chapter_3_2_1.html," </w:instrText>
+      </w:r>
+      <w:r>
+        <w:rPr>
+          <w:rFonts w:hint="default"/>
+          <w:lang w:val="fr"/>
+        </w:rPr>
+        <w:fldChar w:fldCharType="separate"/>
+      </w:r>
+      <w:r>
+        <w:rPr>
+          <w:rStyle w:val="7"/>
+          <w:rFonts w:hint="default"/>
+          <w:lang w:val="fr"/>
+        </w:rPr>
+        <w:t>http://turing.cs.pub.ro/auf2/html/chapters/chapter3/chapter_3_2_1.html,</w:t>
+      </w:r>
+      <w:r>
+        <w:rPr>
+          <w:rFonts w:hint="default"/>
+          <w:lang w:val="fr"/>
+        </w:rPr>
+        <w:fldChar w:fldCharType="end"/>
+      </w:r>
+      <w:r>
+        <w:rPr>
+          <w:rFonts w:hint="default"/>
+          <w:lang w:val="fr"/>
+        </w:rPr>
+        <w:t xml:space="preserve"> le 06-11-2019.</w:t>
+      </w:r>
+    </w:p>
+    <w:p/>
+    <w:p>
+      <w:pPr>
+        <w:rPr>
+          <w:rFonts w:hint="default"/>
+          <w:lang w:val="fr"/>
+        </w:rPr>
+      </w:pPr>
+      <w:r>
+        <w:t>[S</w:t>
+      </w:r>
+      <w:r>
+        <w:rPr>
+          <w:lang w:val="fr-FR"/>
+        </w:rPr>
+        <w:t>16</w:t>
+      </w:r>
+      <w:r>
+        <w:t>]</w:t>
+      </w:r>
+      <w:r>
+        <w:rPr>
+          <w:rFonts w:hint="default"/>
+          <w:lang w:val="fr"/>
+        </w:rPr>
+        <w:t xml:space="preserve"> </w:t>
+      </w:r>
+      <w:r>
+        <w:rPr>
+          <w:rFonts w:hint="default"/>
+          <w:lang w:val="fr"/>
+        </w:rPr>
+        <w:fldChar w:fldCharType="begin"/>
+      </w:r>
+      <w:r>
+        <w:rPr>
+          <w:rFonts w:hint="default"/>
+          <w:lang w:val="fr"/>
+        </w:rPr>
+        <w:instrText xml:space="preserve"> HYPERLINK "https://www.softfluent.fr/blog/architecture-logicielle-pour-application/," </w:instrText>
+      </w:r>
+      <w:r>
+        <w:rPr>
+          <w:rFonts w:hint="default"/>
+          <w:lang w:val="fr"/>
+        </w:rPr>
+        <w:fldChar w:fldCharType="separate"/>
+      </w:r>
+      <w:r>
+        <w:rPr>
+          <w:rStyle w:val="7"/>
+          <w:rFonts w:hint="default"/>
+          <w:lang w:val="fr"/>
+        </w:rPr>
+        <w:t>https://www.softfluent.fr/blog/architecture-logicielle-pour-application/,</w:t>
+      </w:r>
+      <w:r>
+        <w:rPr>
+          <w:rFonts w:hint="default"/>
+          <w:lang w:val="fr"/>
+        </w:rPr>
+        <w:fldChar w:fldCharType="end"/>
+      </w:r>
+      <w:r>
+        <w:rPr>
+          <w:rFonts w:hint="default"/>
+          <w:lang w:val="fr"/>
+        </w:rPr>
+        <w:t xml:space="preserve"> le 15-12-2019.</w:t>
+      </w:r>
+    </w:p>
+    <w:p/>
+    <w:p>
+      <w:pPr>
+        <w:rPr>
+          <w:rFonts w:hint="default"/>
+          <w:lang w:val="fr"/>
+        </w:rPr>
+      </w:pPr>
+      <w:r>
+        <w:t>[S</w:t>
+      </w:r>
+      <w:r>
+        <w:rPr>
+          <w:lang w:val="fr-FR"/>
+        </w:rPr>
+        <w:t>17</w:t>
+      </w:r>
+      <w:r>
+        <w:t>]</w:t>
+      </w:r>
+      <w:r>
+        <w:rPr>
+          <w:rFonts w:hint="default"/>
+          <w:lang w:val="fr"/>
+        </w:rPr>
+        <w:t xml:space="preserve"> </w:t>
+      </w:r>
+      <w:r>
+        <w:rPr>
+          <w:rFonts w:hint="default"/>
+        </w:rPr>
+        <w:fldChar w:fldCharType="begin"/>
+      </w:r>
+      <w:r>
+        <w:rPr>
+          <w:rFonts w:hint="default"/>
+        </w:rPr>
+        <w:instrText xml:space="preserve"> HYPERLINK "https://fr.wikipedia.org/wiki/Architecture_logicielle," </w:instrText>
+      </w:r>
+      <w:r>
+        <w:rPr>
+          <w:rFonts w:hint="default"/>
+        </w:rPr>
+        <w:fldChar w:fldCharType="separate"/>
+      </w:r>
+      <w:r>
+        <w:rPr>
+          <w:rStyle w:val="7"/>
+          <w:rFonts w:hint="default"/>
+        </w:rPr>
+        <w:t>https://fr.wikipedia.org/wiki/Architecture_logicielle</w:t>
+      </w:r>
+      <w:r>
+        <w:rPr>
+          <w:rStyle w:val="7"/>
+          <w:rFonts w:hint="default"/>
+          <w:lang w:val="fr"/>
+        </w:rPr>
+        <w:t>,</w:t>
+      </w:r>
+      <w:r>
+        <w:rPr>
+          <w:rFonts w:hint="default"/>
+        </w:rPr>
+        <w:fldChar w:fldCharType="end"/>
+      </w:r>
+      <w:r>
+        <w:rPr>
+          <w:rFonts w:hint="default"/>
+          <w:lang w:val="fr"/>
+        </w:rPr>
+        <w:t xml:space="preserve">  le 15-12-2019.</w:t>
+      </w:r>
+    </w:p>
+    <w:p/>
+    <w:p>
+      <w:pPr>
+        <w:rPr>
+          <w:rFonts w:hint="default"/>
+          <w:lang w:val="fr"/>
+        </w:rPr>
+      </w:pPr>
+      <w:r>
+        <w:t>[S</w:t>
+      </w:r>
+      <w:r>
+        <w:rPr>
+          <w:lang w:val="fr-FR"/>
+        </w:rPr>
+        <w:t>18</w:t>
+      </w:r>
+      <w:r>
+        <w:t>]</w:t>
+      </w:r>
+      <w:r>
+        <w:rPr>
+          <w:rFonts w:hint="default"/>
+          <w:lang w:val="fr"/>
+        </w:rPr>
+        <w:t xml:space="preserve"> </w:t>
+      </w:r>
+      <w:r>
+        <w:rPr>
+          <w:rFonts w:hint="default"/>
+          <w:lang w:val="fr"/>
+        </w:rPr>
+        <w:fldChar w:fldCharType="begin"/>
+      </w:r>
+      <w:r>
+        <w:rPr>
+          <w:rFonts w:hint="default"/>
+          <w:lang w:val="fr"/>
+        </w:rPr>
+        <w:instrText xml:space="preserve"> HYPERLINK "https://fr.wikipedia.org/wiki/Architecture_(informatique)," </w:instrText>
+      </w:r>
+      <w:r>
+        <w:rPr>
+          <w:rFonts w:hint="default"/>
+          <w:lang w:val="fr"/>
+        </w:rPr>
+        <w:fldChar w:fldCharType="separate"/>
+      </w:r>
+      <w:r>
+        <w:rPr>
+          <w:rStyle w:val="7"/>
+          <w:rFonts w:hint="default"/>
+          <w:lang w:val="fr"/>
+        </w:rPr>
+        <w:t>https://fr.wikipedia.org/wiki/Architecture_(informatique),</w:t>
+      </w:r>
+      <w:r>
+        <w:rPr>
+          <w:rFonts w:hint="default"/>
+          <w:lang w:val="fr"/>
+        </w:rPr>
+        <w:fldChar w:fldCharType="end"/>
+      </w:r>
+      <w:r>
+        <w:rPr>
+          <w:rFonts w:hint="default"/>
+          <w:lang w:val="fr"/>
+        </w:rPr>
+        <w:t xml:space="preserve"> le 16-12-2019.</w:t>
+      </w:r>
       <w:bookmarkStart w:id="0" w:name="_GoBack"/>
       <w:bookmarkEnd w:id="0"/>
-    </w:p>
-    <w:p/>
-    <w:p>
-      <w:pPr>
-        <w:rPr>
-          <w:rFonts w:hint="default"/>
-          <w:lang w:val="fr"/>
-        </w:rPr>
-      </w:pPr>
-      <w:r>
-        <w:t>[S</w:t>
-      </w:r>
-      <w:r>
-        <w:rPr>
-          <w:lang w:val="fr-FR"/>
-        </w:rPr>
-        <w:t>15</w:t>
-      </w:r>
-      <w:r>
-        <w:t>]</w:t>
-      </w:r>
-      <w:r>
-        <w:rPr>
-          <w:rFonts w:hint="default"/>
-          <w:lang w:val="fr"/>
-        </w:rPr>
-        <w:t xml:space="preserve"> </w:t>
-      </w:r>
-      <w:r>
-        <w:rPr>
-          <w:rFonts w:hint="default"/>
-          <w:lang w:val="fr"/>
-        </w:rPr>
-        <w:fldChar w:fldCharType="begin"/>
-      </w:r>
-      <w:r>
-        <w:rPr>
-          <w:rFonts w:hint="default"/>
-          <w:lang w:val="fr"/>
-        </w:rPr>
-        <w:instrText xml:space="preserve"> HYPERLINK "http://turing.cs.pub.ro/auf2/html/chapters/chapter3/chapter_3_2_1.html," </w:instrText>
-      </w:r>
-      <w:r>
-        <w:rPr>
-          <w:rFonts w:hint="default"/>
-          <w:lang w:val="fr"/>
-        </w:rPr>
-        <w:fldChar w:fldCharType="separate"/>
-      </w:r>
-      <w:r>
-        <w:rPr>
-          <w:rStyle w:val="7"/>
-          <w:rFonts w:hint="default"/>
-          <w:lang w:val="fr"/>
-        </w:rPr>
-        <w:t>http://turing.cs.pub.ro/auf2/html/chapters/chapter3/chapter_3_2_1.html,</w:t>
-      </w:r>
-      <w:r>
-        <w:rPr>
-          <w:rFonts w:hint="default"/>
-          <w:lang w:val="fr"/>
-        </w:rPr>
-        <w:fldChar w:fldCharType="end"/>
-      </w:r>
-      <w:r>
-        <w:rPr>
-          <w:rFonts w:hint="default"/>
-          <w:lang w:val="fr"/>
-        </w:rPr>
-        <w:t xml:space="preserve"> le 06-11-2019.</w:t>
-      </w:r>
-    </w:p>
-    <w:p/>
-    <w:p>
-      <w:r>
-        <w:t>[S</w:t>
-      </w:r>
-      <w:r>
-        <w:rPr>
-          <w:lang w:val="fr-FR"/>
-        </w:rPr>
-        <w:t>16</w:t>
-      </w:r>
-      <w:r>
-        <w:t>]</w:t>
-      </w:r>
-    </w:p>
-    <w:p/>
-    <w:p>
-      <w:r>
-        <w:t>[S</w:t>
-      </w:r>
-      <w:r>
-        <w:rPr>
-          <w:lang w:val="fr-FR"/>
-        </w:rPr>
-        <w:t>17</w:t>
-      </w:r>
-      <w:r>
-        <w:t>]</w:t>
-      </w:r>
-    </w:p>
-    <w:p/>
-    <w:p>
-      <w:r>
-        <w:t>[S</w:t>
-      </w:r>
-      <w:r>
-        <w:rPr>
-          <w:lang w:val="fr-FR"/>
-        </w:rPr>
-        <w:t>18</w:t>
-      </w:r>
-      <w:r>
-        <w:t>]</w:t>
-      </w:r>
     </w:p>
     <w:p/>
     <w:p>
@@ -1033,7 +1204,7 @@
     <w:lsdException w:unhideWhenUsed="0" w:uiPriority="0" w:semiHidden="0" w:name="HTML Sample"/>
     <w:lsdException w:unhideWhenUsed="0" w:uiPriority="0" w:semiHidden="0" w:name="HTML Typewriter"/>
     <w:lsdException w:unhideWhenUsed="0" w:uiPriority="0" w:semiHidden="0" w:name="HTML Variable"/>
-    <w:lsdException w:unhideWhenUsed="0" w:uiPriority="0" w:name="Normal Table"/>
+    <w:lsdException w:qFormat="1" w:unhideWhenUsed="0" w:uiPriority="0" w:name="Normal Table"/>
     <w:lsdException w:unhideWhenUsed="0" w:uiPriority="0" w:semiHidden="0" w:name="annotation subject"/>
     <w:lsdException w:unhideWhenUsed="0" w:uiPriority="0" w:semiHidden="0" w:name="Table Simple 1"/>
     <w:lsdException w:unhideWhenUsed="0" w:uiPriority="0" w:semiHidden="0" w:name="Table Simple 2"/>
@@ -1205,6 +1376,7 @@
   <w:style w:type="table" w:default="1" w:styleId="8">
     <w:name w:val="Normal Table"/>
     <w:semiHidden/>
+    <w:qFormat/>
     <w:uiPriority w:val="0"/>
     <w:tblPr>
       <w:tblLayout w:type="fixed"/>

</xml_diff>